<commit_message>
modified 08 of module10 and added module11
</commit_message>
<xml_diff>
--- a/module10/08.docx
+++ b/module10/08.docx
@@ -4,16 +4,11 @@
   <w:body>
     <w:p>
       <w:r>
-        <w:t>Challenge 1 :</w:t>
-      </w:r>
-    </w:p>
-    <w:p>
-      <w:r>
         <w:drawing>
-          <wp:inline distT="0" distB="0" distL="0" distR="0" wp14:anchorId="1D0E1A90" wp14:editId="371BE4C2">
-            <wp:extent cx="5731510" cy="3256915"/>
-            <wp:effectExtent l="0" t="0" r="2540" b="635"/>
-            <wp:docPr id="217414396" name="Picture 1" descr="A screenshot of a computer program&#10;&#10;AI-generated content may be incorrect."/>
+          <wp:inline distT="0" distB="0" distL="0" distR="0" wp14:anchorId="1FAD9D0D" wp14:editId="5C9FDCC6">
+            <wp:extent cx="4311872" cy="5092962"/>
+            <wp:effectExtent l="0" t="0" r="0" b="0"/>
+            <wp:docPr id="2037341346" name="Picture 1" descr="A screenshot of a computer program&#10;&#10;AI-generated content may be incorrect."/>
             <wp:cNvGraphicFramePr>
               <a:graphicFrameLocks xmlns:a="http://schemas.openxmlformats.org/drawingml/2006/main" noChangeAspect="1"/>
             </wp:cNvGraphicFramePr>
@@ -21,7 +16,7 @@
               <a:graphicData uri="http://schemas.openxmlformats.org/drawingml/2006/picture">
                 <pic:pic xmlns:pic="http://schemas.openxmlformats.org/drawingml/2006/picture">
                   <pic:nvPicPr>
-                    <pic:cNvPr id="217414396" name="Picture 1" descr="A screenshot of a computer program&#10;&#10;AI-generated content may be incorrect."/>
+                    <pic:cNvPr id="2037341346" name="Picture 1" descr="A screenshot of a computer program&#10;&#10;AI-generated content may be incorrect."/>
                     <pic:cNvPicPr/>
                   </pic:nvPicPr>
                   <pic:blipFill>
@@ -33,226 +28,7 @@
                   <pic:spPr>
                     <a:xfrm>
                       <a:off x="0" y="0"/>
-                      <a:ext cx="5731510" cy="3256915"/>
-                    </a:xfrm>
-                    <a:prstGeom prst="rect">
-                      <a:avLst/>
-                    </a:prstGeom>
-                  </pic:spPr>
-                </pic:pic>
-              </a:graphicData>
-            </a:graphic>
-          </wp:inline>
-        </w:drawing>
-      </w:r>
-    </w:p>
-    <w:p>
-      <w:r>
-        <w:t>Challenge 2 :</w:t>
-      </w:r>
-    </w:p>
-    <w:p>
-      <w:r>
-        <w:lastRenderedPageBreak/>
-        <w:drawing>
-          <wp:inline distT="0" distB="0" distL="0" distR="0" wp14:anchorId="72018692" wp14:editId="12612A97">
-            <wp:extent cx="5731510" cy="5775325"/>
-            <wp:effectExtent l="0" t="0" r="2540" b="0"/>
-            <wp:docPr id="640798511" name="Picture 1"/>
-            <wp:cNvGraphicFramePr>
-              <a:graphicFrameLocks xmlns:a="http://schemas.openxmlformats.org/drawingml/2006/main" noChangeAspect="1"/>
-            </wp:cNvGraphicFramePr>
-            <a:graphic xmlns:a="http://schemas.openxmlformats.org/drawingml/2006/main">
-              <a:graphicData uri="http://schemas.openxmlformats.org/drawingml/2006/picture">
-                <pic:pic xmlns:pic="http://schemas.openxmlformats.org/drawingml/2006/picture">
-                  <pic:nvPicPr>
-                    <pic:cNvPr id="640798511" name=""/>
-                    <pic:cNvPicPr/>
-                  </pic:nvPicPr>
-                  <pic:blipFill>
-                    <a:blip r:embed="rId5"/>
-                    <a:stretch>
-                      <a:fillRect/>
-                    </a:stretch>
-                  </pic:blipFill>
-                  <pic:spPr>
-                    <a:xfrm>
-                      <a:off x="0" y="0"/>
-                      <a:ext cx="5731510" cy="5775325"/>
-                    </a:xfrm>
-                    <a:prstGeom prst="rect">
-                      <a:avLst/>
-                    </a:prstGeom>
-                  </pic:spPr>
-                </pic:pic>
-              </a:graphicData>
-            </a:graphic>
-          </wp:inline>
-        </w:drawing>
-      </w:r>
-    </w:p>
-    <w:p>
-      <w:r>
-        <w:drawing>
-          <wp:inline distT="0" distB="0" distL="0" distR="0" wp14:anchorId="28675045" wp14:editId="51BB5D96">
-            <wp:extent cx="5731510" cy="2411730"/>
-            <wp:effectExtent l="0" t="0" r="2540" b="7620"/>
-            <wp:docPr id="699926862" name="Picture 1" descr="A screen shot of a computer code&#10;&#10;AI-generated content may be incorrect."/>
-            <wp:cNvGraphicFramePr>
-              <a:graphicFrameLocks xmlns:a="http://schemas.openxmlformats.org/drawingml/2006/main" noChangeAspect="1"/>
-            </wp:cNvGraphicFramePr>
-            <a:graphic xmlns:a="http://schemas.openxmlformats.org/drawingml/2006/main">
-              <a:graphicData uri="http://schemas.openxmlformats.org/drawingml/2006/picture">
-                <pic:pic xmlns:pic="http://schemas.openxmlformats.org/drawingml/2006/picture">
-                  <pic:nvPicPr>
-                    <pic:cNvPr id="699926862" name="Picture 1" descr="A screen shot of a computer code&#10;&#10;AI-generated content may be incorrect."/>
-                    <pic:cNvPicPr/>
-                  </pic:nvPicPr>
-                  <pic:blipFill>
-                    <a:blip r:embed="rId6"/>
-                    <a:stretch>
-                      <a:fillRect/>
-                    </a:stretch>
-                  </pic:blipFill>
-                  <pic:spPr>
-                    <a:xfrm>
-                      <a:off x="0" y="0"/>
-                      <a:ext cx="5731510" cy="2411730"/>
-                    </a:xfrm>
-                    <a:prstGeom prst="rect">
-                      <a:avLst/>
-                    </a:prstGeom>
-                  </pic:spPr>
-                </pic:pic>
-              </a:graphicData>
-            </a:graphic>
-          </wp:inline>
-        </w:drawing>
-      </w:r>
-    </w:p>
-    <w:p>
-      <w:r>
-        <w:t>Challenge 3 : Temporal Tables</w:t>
-      </w:r>
-    </w:p>
-    <w:p>
-      <w:r>
-        <w:lastRenderedPageBreak/>
-        <w:drawing>
-          <wp:inline distT="0" distB="0" distL="0" distR="0" wp14:anchorId="15E4A6D8" wp14:editId="79C15C8A">
-            <wp:extent cx="2711589" cy="1282766"/>
-            <wp:effectExtent l="0" t="0" r="0" b="0"/>
-            <wp:docPr id="1263575311" name="Picture 1" descr="A screenshot of a computer program&#10;&#10;AI-generated content may be incorrect."/>
-            <wp:cNvGraphicFramePr>
-              <a:graphicFrameLocks xmlns:a="http://schemas.openxmlformats.org/drawingml/2006/main" noChangeAspect="1"/>
-            </wp:cNvGraphicFramePr>
-            <a:graphic xmlns:a="http://schemas.openxmlformats.org/drawingml/2006/main">
-              <a:graphicData uri="http://schemas.openxmlformats.org/drawingml/2006/picture">
-                <pic:pic xmlns:pic="http://schemas.openxmlformats.org/drawingml/2006/picture">
-                  <pic:nvPicPr>
-                    <pic:cNvPr id="1263575311" name="Picture 1" descr="A screenshot of a computer program&#10;&#10;AI-generated content may be incorrect."/>
-                    <pic:cNvPicPr/>
-                  </pic:nvPicPr>
-                  <pic:blipFill>
-                    <a:blip r:embed="rId7"/>
-                    <a:stretch>
-                      <a:fillRect/>
-                    </a:stretch>
-                  </pic:blipFill>
-                  <pic:spPr>
-                    <a:xfrm>
-                      <a:off x="0" y="0"/>
-                      <a:ext cx="2711589" cy="1282766"/>
-                    </a:xfrm>
-                    <a:prstGeom prst="rect">
-                      <a:avLst/>
-                    </a:prstGeom>
-                  </pic:spPr>
-                </pic:pic>
-              </a:graphicData>
-            </a:graphic>
-          </wp:inline>
-        </w:drawing>
-      </w:r>
-    </w:p>
-    <w:p>
-      <w:r>
-        <w:t>Challenge 6 :</w:t>
-      </w:r>
-    </w:p>
-    <w:p/>
-    <w:p>
-      <w:r>
-        <w:drawing>
-          <wp:inline distT="0" distB="0" distL="0" distR="0" wp14:anchorId="287C6768" wp14:editId="411D7629">
-            <wp:extent cx="2654436" cy="1314518"/>
-            <wp:effectExtent l="0" t="0" r="0" b="0"/>
-            <wp:docPr id="1873576014" name="Picture 1" descr="A screen shot of a computer&#10;&#10;AI-generated content may be incorrect."/>
-            <wp:cNvGraphicFramePr>
-              <a:graphicFrameLocks xmlns:a="http://schemas.openxmlformats.org/drawingml/2006/main" noChangeAspect="1"/>
-            </wp:cNvGraphicFramePr>
-            <a:graphic xmlns:a="http://schemas.openxmlformats.org/drawingml/2006/main">
-              <a:graphicData uri="http://schemas.openxmlformats.org/drawingml/2006/picture">
-                <pic:pic xmlns:pic="http://schemas.openxmlformats.org/drawingml/2006/picture">
-                  <pic:nvPicPr>
-                    <pic:cNvPr id="1873576014" name="Picture 1" descr="A screen shot of a computer&#10;&#10;AI-generated content may be incorrect."/>
-                    <pic:cNvPicPr/>
-                  </pic:nvPicPr>
-                  <pic:blipFill>
-                    <a:blip r:embed="rId8"/>
-                    <a:stretch>
-                      <a:fillRect/>
-                    </a:stretch>
-                  </pic:blipFill>
-                  <pic:spPr>
-                    <a:xfrm>
-                      <a:off x="0" y="0"/>
-                      <a:ext cx="2654436" cy="1314518"/>
-                    </a:xfrm>
-                    <a:prstGeom prst="rect">
-                      <a:avLst/>
-                    </a:prstGeom>
-                  </pic:spPr>
-                </pic:pic>
-              </a:graphicData>
-            </a:graphic>
-          </wp:inline>
-        </w:drawing>
-      </w:r>
-    </w:p>
-    <w:p>
-      <w:r>
-        <w:t>Challenge 7 :</w:t>
-      </w:r>
-    </w:p>
-    <w:p>
-      <w:r>
-        <w:lastRenderedPageBreak/>
-        <w:drawing>
-          <wp:inline distT="0" distB="0" distL="0" distR="0" wp14:anchorId="2FF1FF51" wp14:editId="24993D1D">
-            <wp:extent cx="4711942" cy="5855001"/>
-            <wp:effectExtent l="0" t="0" r="0" b="0"/>
-            <wp:docPr id="468034145" name="Picture 1" descr="A screenshot of a computer program&#10;&#10;AI-generated content may be incorrect."/>
-            <wp:cNvGraphicFramePr>
-              <a:graphicFrameLocks xmlns:a="http://schemas.openxmlformats.org/drawingml/2006/main" noChangeAspect="1"/>
-            </wp:cNvGraphicFramePr>
-            <a:graphic xmlns:a="http://schemas.openxmlformats.org/drawingml/2006/main">
-              <a:graphicData uri="http://schemas.openxmlformats.org/drawingml/2006/picture">
-                <pic:pic xmlns:pic="http://schemas.openxmlformats.org/drawingml/2006/picture">
-                  <pic:nvPicPr>
-                    <pic:cNvPr id="468034145" name="Picture 1" descr="A screenshot of a computer program&#10;&#10;AI-generated content may be incorrect."/>
-                    <pic:cNvPicPr/>
-                  </pic:nvPicPr>
-                  <pic:blipFill>
-                    <a:blip r:embed="rId9"/>
-                    <a:stretch>
-                      <a:fillRect/>
-                    </a:stretch>
-                  </pic:blipFill>
-                  <pic:spPr>
-                    <a:xfrm>
-                      <a:off x="0" y="0"/>
-                      <a:ext cx="4711942" cy="5855001"/>
+                      <a:ext cx="4311872" cy="5092962"/>
                     </a:xfrm>
                     <a:prstGeom prst="rect">
                       <a:avLst/>
@@ -269,10 +45,10 @@
       <w:r>
         <w:lastRenderedPageBreak/>
         <w:drawing>
-          <wp:inline distT="0" distB="0" distL="0" distR="0" wp14:anchorId="253E7FF8" wp14:editId="0A270192">
-            <wp:extent cx="4191215" cy="3035456"/>
+          <wp:inline distT="0" distB="0" distL="0" distR="0" wp14:anchorId="0BC1E4E9" wp14:editId="4F0F9440">
+            <wp:extent cx="4540483" cy="5874052"/>
             <wp:effectExtent l="0" t="0" r="0" b="0"/>
-            <wp:docPr id="744053961" name="Picture 1" descr="A screenshot of a computer screen&#10;&#10;AI-generated content may be incorrect."/>
+            <wp:docPr id="737998205" name="Picture 1" descr="A screenshot of a computer program&#10;&#10;AI-generated content may be incorrect."/>
             <wp:cNvGraphicFramePr>
               <a:graphicFrameLocks xmlns:a="http://schemas.openxmlformats.org/drawingml/2006/main" noChangeAspect="1"/>
             </wp:cNvGraphicFramePr>
@@ -280,11 +56,11 @@
               <a:graphicData uri="http://schemas.openxmlformats.org/drawingml/2006/picture">
                 <pic:pic xmlns:pic="http://schemas.openxmlformats.org/drawingml/2006/picture">
                   <pic:nvPicPr>
-                    <pic:cNvPr id="744053961" name="Picture 1" descr="A screenshot of a computer screen&#10;&#10;AI-generated content may be incorrect."/>
+                    <pic:cNvPr id="737998205" name="Picture 1" descr="A screenshot of a computer program&#10;&#10;AI-generated content may be incorrect."/>
                     <pic:cNvPicPr/>
                   </pic:nvPicPr>
                   <pic:blipFill>
-                    <a:blip r:embed="rId10"/>
+                    <a:blip r:embed="rId5"/>
                     <a:stretch>
                       <a:fillRect/>
                     </a:stretch>
@@ -292,7 +68,7 @@
                   <pic:spPr>
                     <a:xfrm>
                       <a:off x="0" y="0"/>
-                      <a:ext cx="4191215" cy="3035456"/>
+                      <a:ext cx="4540483" cy="5874052"/>
                     </a:xfrm>
                     <a:prstGeom prst="rect">
                       <a:avLst/>
@@ -307,16 +83,12 @@
     </w:p>
     <w:p>
       <w:r>
-        <w:t>Bonus Challenge :</w:t>
-      </w:r>
-    </w:p>
-    <w:p>
-      <w:r>
+        <w:lastRenderedPageBreak/>
         <w:drawing>
-          <wp:inline distT="0" distB="0" distL="0" distR="0" wp14:anchorId="2D9957AC" wp14:editId="1C7F537C">
-            <wp:extent cx="4197566" cy="3130711"/>
+          <wp:inline distT="0" distB="0" distL="0" distR="0" wp14:anchorId="03DA063A" wp14:editId="7C3606DB">
+            <wp:extent cx="4235668" cy="5886753"/>
             <wp:effectExtent l="0" t="0" r="0" b="0"/>
-            <wp:docPr id="1055318380" name="Picture 1" descr="A screenshot of a computer program&#10;&#10;AI-generated content may be incorrect."/>
+            <wp:docPr id="1762830097" name="Picture 1" descr="A screenshot of a computer program&#10;&#10;AI-generated content may be incorrect."/>
             <wp:cNvGraphicFramePr>
               <a:graphicFrameLocks xmlns:a="http://schemas.openxmlformats.org/drawingml/2006/main" noChangeAspect="1"/>
             </wp:cNvGraphicFramePr>
@@ -324,11 +96,11 @@
               <a:graphicData uri="http://schemas.openxmlformats.org/drawingml/2006/picture">
                 <pic:pic xmlns:pic="http://schemas.openxmlformats.org/drawingml/2006/picture">
                   <pic:nvPicPr>
-                    <pic:cNvPr id="1055318380" name="Picture 1" descr="A screenshot of a computer program&#10;&#10;AI-generated content may be incorrect."/>
+                    <pic:cNvPr id="1762830097" name="Picture 1" descr="A screenshot of a computer program&#10;&#10;AI-generated content may be incorrect."/>
                     <pic:cNvPicPr/>
                   </pic:nvPicPr>
                   <pic:blipFill>
-                    <a:blip r:embed="rId11"/>
+                    <a:blip r:embed="rId6"/>
                     <a:stretch>
                       <a:fillRect/>
                     </a:stretch>
@@ -336,7 +108,126 @@
                   <pic:spPr>
                     <a:xfrm>
                       <a:off x="0" y="0"/>
-                      <a:ext cx="4197566" cy="3130711"/>
+                      <a:ext cx="4235668" cy="5886753"/>
+                    </a:xfrm>
+                    <a:prstGeom prst="rect">
+                      <a:avLst/>
+                    </a:prstGeom>
+                  </pic:spPr>
+                </pic:pic>
+              </a:graphicData>
+            </a:graphic>
+          </wp:inline>
+        </w:drawing>
+      </w:r>
+    </w:p>
+    <w:p>
+      <w:r>
+        <w:lastRenderedPageBreak/>
+        <w:drawing>
+          <wp:inline distT="0" distB="0" distL="0" distR="0" wp14:anchorId="5418305B" wp14:editId="3E44A4FF">
+            <wp:extent cx="5731510" cy="4364990"/>
+            <wp:effectExtent l="0" t="0" r="2540" b="0"/>
+            <wp:docPr id="1015965618" name="Picture 1" descr="A screenshot of a computer program&#10;&#10;AI-generated content may be incorrect."/>
+            <wp:cNvGraphicFramePr>
+              <a:graphicFrameLocks xmlns:a="http://schemas.openxmlformats.org/drawingml/2006/main" noChangeAspect="1"/>
+            </wp:cNvGraphicFramePr>
+            <a:graphic xmlns:a="http://schemas.openxmlformats.org/drawingml/2006/main">
+              <a:graphicData uri="http://schemas.openxmlformats.org/drawingml/2006/picture">
+                <pic:pic xmlns:pic="http://schemas.openxmlformats.org/drawingml/2006/picture">
+                  <pic:nvPicPr>
+                    <pic:cNvPr id="1015965618" name="Picture 1" descr="A screenshot of a computer program&#10;&#10;AI-generated content may be incorrect."/>
+                    <pic:cNvPicPr/>
+                  </pic:nvPicPr>
+                  <pic:blipFill>
+                    <a:blip r:embed="rId7"/>
+                    <a:stretch>
+                      <a:fillRect/>
+                    </a:stretch>
+                  </pic:blipFill>
+                  <pic:spPr>
+                    <a:xfrm>
+                      <a:off x="0" y="0"/>
+                      <a:ext cx="5731510" cy="4364990"/>
+                    </a:xfrm>
+                    <a:prstGeom prst="rect">
+                      <a:avLst/>
+                    </a:prstGeom>
+                  </pic:spPr>
+                </pic:pic>
+              </a:graphicData>
+            </a:graphic>
+          </wp:inline>
+        </w:drawing>
+      </w:r>
+    </w:p>
+    <w:p>
+      <w:r>
+        <w:lastRenderedPageBreak/>
+        <w:drawing>
+          <wp:inline distT="0" distB="0" distL="0" distR="0" wp14:anchorId="559BDDB5" wp14:editId="3273E838">
+            <wp:extent cx="5353325" cy="5835950"/>
+            <wp:effectExtent l="0" t="0" r="0" b="0"/>
+            <wp:docPr id="334817969" name="Picture 1" descr="A screenshot of a computer program&#10;&#10;AI-generated content may be incorrect."/>
+            <wp:cNvGraphicFramePr>
+              <a:graphicFrameLocks xmlns:a="http://schemas.openxmlformats.org/drawingml/2006/main" noChangeAspect="1"/>
+            </wp:cNvGraphicFramePr>
+            <a:graphic xmlns:a="http://schemas.openxmlformats.org/drawingml/2006/main">
+              <a:graphicData uri="http://schemas.openxmlformats.org/drawingml/2006/picture">
+                <pic:pic xmlns:pic="http://schemas.openxmlformats.org/drawingml/2006/picture">
+                  <pic:nvPicPr>
+                    <pic:cNvPr id="334817969" name="Picture 1" descr="A screenshot of a computer program&#10;&#10;AI-generated content may be incorrect."/>
+                    <pic:cNvPicPr/>
+                  </pic:nvPicPr>
+                  <pic:blipFill>
+                    <a:blip r:embed="rId8"/>
+                    <a:stretch>
+                      <a:fillRect/>
+                    </a:stretch>
+                  </pic:blipFill>
+                  <pic:spPr>
+                    <a:xfrm>
+                      <a:off x="0" y="0"/>
+                      <a:ext cx="5353325" cy="5835950"/>
+                    </a:xfrm>
+                    <a:prstGeom prst="rect">
+                      <a:avLst/>
+                    </a:prstGeom>
+                  </pic:spPr>
+                </pic:pic>
+              </a:graphicData>
+            </a:graphic>
+          </wp:inline>
+        </w:drawing>
+      </w:r>
+    </w:p>
+    <w:p>
+      <w:r>
+        <w:drawing>
+          <wp:inline distT="0" distB="0" distL="0" distR="0" wp14:anchorId="190E845E" wp14:editId="4CC35DFB">
+            <wp:extent cx="4502381" cy="1625684"/>
+            <wp:effectExtent l="0" t="0" r="0" b="0"/>
+            <wp:docPr id="1980253473" name="Picture 1" descr="A black screen with white text&#10;&#10;AI-generated content may be incorrect."/>
+            <wp:cNvGraphicFramePr>
+              <a:graphicFrameLocks xmlns:a="http://schemas.openxmlformats.org/drawingml/2006/main" noChangeAspect="1"/>
+            </wp:cNvGraphicFramePr>
+            <a:graphic xmlns:a="http://schemas.openxmlformats.org/drawingml/2006/main">
+              <a:graphicData uri="http://schemas.openxmlformats.org/drawingml/2006/picture">
+                <pic:pic xmlns:pic="http://schemas.openxmlformats.org/drawingml/2006/picture">
+                  <pic:nvPicPr>
+                    <pic:cNvPr id="1980253473" name="Picture 1" descr="A black screen with white text&#10;&#10;AI-generated content may be incorrect."/>
+                    <pic:cNvPicPr/>
+                  </pic:nvPicPr>
+                  <pic:blipFill>
+                    <a:blip r:embed="rId9"/>
+                    <a:stretch>
+                      <a:fillRect/>
+                    </a:stretch>
+                  </pic:blipFill>
+                  <pic:spPr>
+                    <a:xfrm>
+                      <a:off x="0" y="0"/>
+                      <a:ext cx="4502381" cy="1625684"/>
                     </a:xfrm>
                     <a:prstGeom prst="rect">
                       <a:avLst/>

</xml_diff>